<commit_message>
10. useReducer - 75%
</commit_message>
<xml_diff>
--- a/10. useReducer Hook/Notes.docx
+++ b/10. useReducer Hook/Notes.docx
@@ -6,8 +6,13 @@
       <w:pPr>
         <w:pStyle w:val="Title"/>
       </w:pPr>
-      <w:r>
-        <w:t>useReducer Hook</w:t>
+      <w:proofErr w:type="spellStart"/>
+      <w:r>
+        <w:t>useReducer</w:t>
+      </w:r>
+      <w:proofErr w:type="spellEnd"/>
+      <w:r>
+        <w:t xml:space="preserve"> Hook</w:t>
       </w:r>
     </w:p>
     <w:p/>
@@ -17,7 +22,15 @@
         <w:pStyle w:val="Heading1"/>
       </w:pPr>
       <w:r>
-        <w:t>What is useReducer hook?</w:t>
+        <w:t xml:space="preserve">What is </w:t>
+      </w:r>
+      <w:proofErr w:type="spellStart"/>
+      <w:r>
+        <w:t>useReducer</w:t>
+      </w:r>
+      <w:proofErr w:type="spellEnd"/>
+      <w:r>
+        <w:t xml:space="preserve"> hook?</w:t>
       </w:r>
     </w:p>
     <w:p>
@@ -72,6 +85,7 @@
       <w:r>
         <w:t xml:space="preserve">Usually we use reducer when there is some </w:t>
       </w:r>
+      <w:proofErr w:type="gramStart"/>
       <w:r>
         <w:rPr>
           <w:b/>
@@ -80,7 +94,11 @@
         <w:t xml:space="preserve">COMPLEX </w:t>
       </w:r>
       <w:r>
-        <w:t xml:space="preserve"> state to manage</w:t>
+        <w:t xml:space="preserve"> state</w:t>
+      </w:r>
+      <w:proofErr w:type="gramEnd"/>
+      <w:r>
+        <w:t xml:space="preserve"> to manage</w:t>
       </w:r>
     </w:p>
     <w:p/>
@@ -103,8 +121,26 @@
       <w:r>
         <w:t xml:space="preserve">Const [count, dispatch] = </w:t>
       </w:r>
-      <w:r>
-        <w:t>useReducer(reducer, initialValue)</w:t>
+      <w:proofErr w:type="spellStart"/>
+      <w:proofErr w:type="gramStart"/>
+      <w:r>
+        <w:t>useReducer</w:t>
+      </w:r>
+      <w:proofErr w:type="spellEnd"/>
+      <w:r>
+        <w:t>(</w:t>
+      </w:r>
+      <w:proofErr w:type="gramEnd"/>
+      <w:r>
+        <w:t xml:space="preserve">reducer, </w:t>
+      </w:r>
+      <w:proofErr w:type="spellStart"/>
+      <w:r>
+        <w:t>initialValue</w:t>
+      </w:r>
+      <w:proofErr w:type="spellEnd"/>
+      <w:r>
+        <w:t>)</w:t>
       </w:r>
     </w:p>
     <w:p>
@@ -116,8 +152,13 @@
         </w:numPr>
       </w:pPr>
       <w:r>
-        <w:t>Count – initial State</w:t>
-      </w:r>
+        <w:t xml:space="preserve">Count – initial </w:t>
+      </w:r>
+      <w:proofErr w:type="gramStart"/>
+      <w:r>
+        <w:t>State</w:t>
+      </w:r>
+      <w:proofErr w:type="gramEnd"/>
     </w:p>
     <w:p>
       <w:pPr>
@@ -128,8 +169,13 @@
         </w:numPr>
       </w:pPr>
       <w:r>
-        <w:t>Dispatch – function to update the state</w:t>
-      </w:r>
+        <w:t xml:space="preserve">Dispatch – function to update the </w:t>
+      </w:r>
+      <w:proofErr w:type="gramStart"/>
+      <w:r>
+        <w:t>state</w:t>
+      </w:r>
+      <w:proofErr w:type="gramEnd"/>
     </w:p>
     <w:p>
       <w:pPr>
@@ -163,15 +209,25 @@
           <w:numId w:val="1"/>
         </w:numPr>
       </w:pPr>
-      <w:r>
-        <w:t xml:space="preserve">initialValue </w:t>
+      <w:proofErr w:type="spellStart"/>
+      <w:r>
+        <w:t>initialValue</w:t>
+      </w:r>
+      <w:proofErr w:type="spellEnd"/>
+      <w:r>
+        <w:t xml:space="preserve"> </w:t>
       </w:r>
       <w:r>
         <w:t>–</w:t>
       </w:r>
       <w:r>
-        <w:t xml:space="preserve"> initialValue</w:t>
-      </w:r>
+        <w:t xml:space="preserve"> </w:t>
+      </w:r>
+      <w:proofErr w:type="spellStart"/>
+      <w:r>
+        <w:t>initialValue</w:t>
+      </w:r>
+      <w:proofErr w:type="spellEnd"/>
     </w:p>
     <w:p>
       <w:pPr>
@@ -190,8 +246,13 @@
         </w:numPr>
       </w:pPr>
       <w:r>
-        <w:t>function declared outside of the Component</w:t>
-      </w:r>
+        <w:t xml:space="preserve">function declared outside of the </w:t>
+      </w:r>
+      <w:proofErr w:type="gramStart"/>
+      <w:r>
+        <w:t>Component</w:t>
+      </w:r>
+      <w:proofErr w:type="gramEnd"/>
     </w:p>
     <w:p>
       <w:pPr>
@@ -202,7 +263,20 @@
         </w:numPr>
       </w:pPr>
       <w:r>
-        <w:t>function reducer(currState, action){</w:t>
+        <w:t xml:space="preserve">function </w:t>
+      </w:r>
+      <w:proofErr w:type="gramStart"/>
+      <w:r>
+        <w:t>reducer(</w:t>
+      </w:r>
+      <w:proofErr w:type="spellStart"/>
+      <w:proofErr w:type="gramEnd"/>
+      <w:r>
+        <w:t>currState</w:t>
+      </w:r>
+      <w:proofErr w:type="spellEnd"/>
+      <w:r>
+        <w:t>, action){</w:t>
       </w:r>
     </w:p>
     <w:p>
@@ -214,8 +288,21 @@
         </w:numPr>
       </w:pPr>
       <w:r>
-        <w:t>return currState + action</w:t>
-      </w:r>
+        <w:t xml:space="preserve">return </w:t>
+      </w:r>
+      <w:proofErr w:type="spellStart"/>
+      <w:r>
+        <w:t>currState</w:t>
+      </w:r>
+      <w:proofErr w:type="spellEnd"/>
+      <w:r>
+        <w:t xml:space="preserve"> + </w:t>
+      </w:r>
+      <w:proofErr w:type="gramStart"/>
+      <w:r>
+        <w:t>action</w:t>
+      </w:r>
+      <w:proofErr w:type="gramEnd"/>
     </w:p>
     <w:p>
       <w:pPr>
@@ -238,7 +325,15 @@
         </w:numPr>
       </w:pPr>
       <w:r>
-        <w:t xml:space="preserve">takes 2 arguments </w:t>
+        <w:t xml:space="preserve">takes 2 </w:t>
+      </w:r>
+      <w:proofErr w:type="gramStart"/>
+      <w:r>
+        <w:t>arguments</w:t>
+      </w:r>
+      <w:proofErr w:type="gramEnd"/>
+      <w:r>
+        <w:t xml:space="preserve"> </w:t>
       </w:r>
     </w:p>
     <w:p>
@@ -249,9 +344,11 @@
           <w:numId w:val="1"/>
         </w:numPr>
       </w:pPr>
+      <w:proofErr w:type="spellStart"/>
       <w:r>
         <w:t>currentState</w:t>
       </w:r>
+      <w:proofErr w:type="spellEnd"/>
     </w:p>
     <w:p>
       <w:pPr>
@@ -284,8 +381,13 @@
         <w:t xml:space="preserve">ACTION </w:t>
       </w:r>
       <w:r>
-        <w:t>param will be passed as an object that has the action and the value</w:t>
-      </w:r>
+        <w:t xml:space="preserve">param will be passed as an object that has the action and the </w:t>
+      </w:r>
+      <w:proofErr w:type="gramStart"/>
+      <w:r>
+        <w:t>value</w:t>
+      </w:r>
+      <w:proofErr w:type="gramEnd"/>
     </w:p>
     <w:p>
       <w:pPr>
@@ -302,6 +404,7 @@
         </w:rPr>
         <w:t xml:space="preserve">OBJECT </w:t>
       </w:r>
+      <w:proofErr w:type="gramStart"/>
       <w:r>
         <w:rPr>
           <w:b/>
@@ -317,7 +420,11 @@
         <w:t xml:space="preserve"> </w:t>
       </w:r>
       <w:r>
-        <w:t>{type: ‘’, payload:’’}</w:t>
+        <w:t>{</w:t>
+      </w:r>
+      <w:proofErr w:type="gramEnd"/>
+      <w:r>
+        <w:t>type: ‘’, payload:’’}</w:t>
       </w:r>
     </w:p>
     <w:p>
@@ -329,6 +436,9 @@
         </w:numPr>
       </w:pPr>
       <w:r>
+        <w:rPr>
+          <w:noProof/>
+        </w:rPr>
         <w:drawing>
           <wp:inline distT="0" distB="0" distL="0" distR="0" wp14:anchorId="2A4AFCA0" wp14:editId="2D7500D7">
             <wp:extent cx="3056467" cy="1936990"/>
@@ -373,8 +483,85 @@
       </w:pPr>
       <w:r>
         <w:lastRenderedPageBreak/>
-        <w:t>The big advanced of useReducer is that we are managinig all states inside a singe function</w:t>
-      </w:r>
+        <w:t>Dispatching an action</w:t>
+      </w:r>
+    </w:p>
+    <w:p>
+      <w:r>
+        <w:drawing>
+          <wp:inline distT="0" distB="0" distL="0" distR="0" wp14:anchorId="61E71137" wp14:editId="0C54E966">
+            <wp:extent cx="5649113" cy="1333686"/>
+            <wp:effectExtent l="0" t="0" r="8890" b="0"/>
+            <wp:docPr id="1030155724" name="Picture 1" descr="A screen shot of a computer program&#10;&#10;Description automatically generated"/>
+            <wp:cNvGraphicFramePr>
+              <a:graphicFrameLocks xmlns:a="http://schemas.openxmlformats.org/drawingml/2006/main" noChangeAspect="1"/>
+            </wp:cNvGraphicFramePr>
+            <a:graphic xmlns:a="http://schemas.openxmlformats.org/drawingml/2006/main">
+              <a:graphicData uri="http://schemas.openxmlformats.org/drawingml/2006/picture">
+                <pic:pic xmlns:pic="http://schemas.openxmlformats.org/drawingml/2006/picture">
+                  <pic:nvPicPr>
+                    <pic:cNvPr id="1030155724" name="Picture 1" descr="A screen shot of a computer program&#10;&#10;Description automatically generated"/>
+                    <pic:cNvPicPr/>
+                  </pic:nvPicPr>
+                  <pic:blipFill>
+                    <a:blip r:embed="rId6"/>
+                    <a:stretch>
+                      <a:fillRect/>
+                    </a:stretch>
+                  </pic:blipFill>
+                  <pic:spPr>
+                    <a:xfrm>
+                      <a:off x="0" y="0"/>
+                      <a:ext cx="5649113" cy="1333686"/>
+                    </a:xfrm>
+                    <a:prstGeom prst="rect">
+                      <a:avLst/>
+                    </a:prstGeom>
+                  </pic:spPr>
+                </pic:pic>
+              </a:graphicData>
+            </a:graphic>
+          </wp:inline>
+        </w:drawing>
+      </w:r>
+    </w:p>
+    <w:p/>
+    <w:p>
+      <w:pPr>
+        <w:pStyle w:val="Heading2"/>
+      </w:pPr>
+      <w:r>
+        <w:t xml:space="preserve">The big advanced of </w:t>
+      </w:r>
+      <w:proofErr w:type="spellStart"/>
+      <w:r>
+        <w:t>useReducer</w:t>
+      </w:r>
+      <w:proofErr w:type="spellEnd"/>
+      <w:r>
+        <w:t xml:space="preserve"> is that we are </w:t>
+      </w:r>
+      <w:proofErr w:type="spellStart"/>
+      <w:r>
+        <w:t>managinig</w:t>
+      </w:r>
+      <w:proofErr w:type="spellEnd"/>
+      <w:r>
+        <w:t xml:space="preserve"> all states inside a </w:t>
+      </w:r>
+      <w:proofErr w:type="spellStart"/>
+      <w:r>
+        <w:t>singe</w:t>
+      </w:r>
+      <w:proofErr w:type="spellEnd"/>
+      <w:r>
+        <w:t xml:space="preserve"> </w:t>
+      </w:r>
+      <w:proofErr w:type="gramStart"/>
+      <w:r>
+        <w:t>function</w:t>
+      </w:r>
+      <w:proofErr w:type="gramEnd"/>
     </w:p>
     <w:p>
       <w:pPr>
@@ -384,6 +571,9 @@
         </w:rPr>
       </w:pPr>
       <w:r>
+        <w:rPr>
+          <w:noProof/>
+        </w:rPr>
         <w:drawing>
           <wp:inline distT="0" distB="0" distL="0" distR="0" wp14:anchorId="69B81B0D" wp14:editId="2687B6A6">
             <wp:extent cx="5943600" cy="5028565"/>
@@ -400,7 +590,7 @@
                     <pic:cNvPicPr/>
                   </pic:nvPicPr>
                   <pic:blipFill>
-                    <a:blip r:embed="rId6"/>
+                    <a:blip r:embed="rId7"/>
                     <a:stretch>
                       <a:fillRect/>
                     </a:stretch>
@@ -444,8 +634,14 @@
         <w:pStyle w:val="Heading2"/>
       </w:pPr>
       <w:r>
-        <w:t>Advantages of useReducer</w:t>
-      </w:r>
+        <w:lastRenderedPageBreak/>
+        <w:t xml:space="preserve">Advantages of </w:t>
+      </w:r>
+      <w:proofErr w:type="spellStart"/>
+      <w:r>
+        <w:t>useReducer</w:t>
+      </w:r>
+      <w:proofErr w:type="spellEnd"/>
     </w:p>
     <w:p>
       <w:pPr>
@@ -468,13 +664,21 @@
         </w:numPr>
       </w:pPr>
       <w:r>
-        <w:t>Used for complex state and related pieces of state</w:t>
-      </w:r>
-    </w:p>
-    <w:p>
-      <w:r>
+        <w:t xml:space="preserve">Used for complex state and related pieces of </w:t>
+      </w:r>
+      <w:proofErr w:type="gramStart"/>
+      <w:r>
+        <w:t>state</w:t>
+      </w:r>
+      <w:proofErr w:type="gramEnd"/>
+    </w:p>
+    <w:p>
+      <w:r>
+        <w:rPr>
+          <w:noProof/>
+        </w:rPr>
         <w:drawing>
-          <wp:inline distT="0" distB="0" distL="0" distR="0" wp14:anchorId="7EA8ACDB" wp14:editId="46D9501B">
+          <wp:inline distT="0" distB="0" distL="0" distR="0" wp14:anchorId="7EA8ACDB" wp14:editId="1A2A205E">
             <wp:extent cx="4282016" cy="990304"/>
             <wp:effectExtent l="0" t="0" r="4445" b="635"/>
             <wp:docPr id="1653352182" name="Picture 1" descr="A screen shot of a computer code&#10;&#10;Description automatically generated"/>
@@ -489,13 +693,13 @@
                     <pic:cNvPicPr/>
                   </pic:nvPicPr>
                   <pic:blipFill>
-                    <a:blip r:embed="rId7"/>
+                    <a:blip r:embed="rId8"/>
                     <a:stretch>
                       <a:fillRect/>
                     </a:stretch>
                   </pic:blipFill>
                   <pic:spPr>
-                    <a:xfrm flipV="1">
+                    <a:xfrm rot="10800000" flipV="1">
                       <a:off x="0" y="0"/>
                       <a:ext cx="4376587" cy="1012175"/>
                     </a:xfrm>
@@ -519,7 +723,6 @@
         </w:numPr>
       </w:pPr>
       <w:r>
-        <w:lastRenderedPageBreak/>
         <w:t xml:space="preserve">Stores related pieces of state in a </w:t>
       </w:r>
       <w:r>
@@ -530,8 +733,13 @@
         <w:t>SINGLE state</w:t>
       </w:r>
       <w:r>
-        <w:t xml:space="preserve"> object</w:t>
-      </w:r>
+        <w:t xml:space="preserve"> </w:t>
+      </w:r>
+      <w:proofErr w:type="gramStart"/>
+      <w:r>
+        <w:t>object</w:t>
+      </w:r>
+      <w:proofErr w:type="gramEnd"/>
     </w:p>
     <w:p>
       <w:pPr>
@@ -541,16 +749,30 @@
           <w:numId w:val="2"/>
         </w:numPr>
       </w:pPr>
-      <w:r>
-        <w:t xml:space="preserve">useReducer uses the </w:t>
+      <w:proofErr w:type="spellStart"/>
+      <w:r>
+        <w:t>useReducer</w:t>
+      </w:r>
+      <w:proofErr w:type="spellEnd"/>
+      <w:r>
+        <w:t xml:space="preserve"> uses the </w:t>
       </w:r>
       <w:r>
         <w:rPr>
           <w:b/>
           <w:bCs/>
         </w:rPr>
-        <w:t>Reducer function</w:t>
-      </w:r>
+        <w:t xml:space="preserve">Reducer </w:t>
+      </w:r>
+      <w:proofErr w:type="gramStart"/>
+      <w:r>
+        <w:rPr>
+          <w:b/>
+          <w:bCs/>
+        </w:rPr>
+        <w:t>function</w:t>
+      </w:r>
+      <w:proofErr w:type="gramEnd"/>
     </w:p>
     <w:p>
       <w:pPr>
@@ -561,8 +783,13 @@
         </w:numPr>
       </w:pPr>
       <w:r>
-        <w:t>decouples the STATE LOGIC from the component</w:t>
-      </w:r>
+        <w:t xml:space="preserve">decouples the STATE LOGIC from the </w:t>
+      </w:r>
+      <w:proofErr w:type="gramStart"/>
+      <w:r>
+        <w:t>component</w:t>
+      </w:r>
+      <w:proofErr w:type="gramEnd"/>
     </w:p>
     <w:p>
       <w:pPr>
@@ -573,8 +800,13 @@
         </w:numPr>
       </w:pPr>
       <w:r>
-        <w:t>contains all the state updates</w:t>
-      </w:r>
+        <w:t xml:space="preserve">contains all the state </w:t>
+      </w:r>
+      <w:proofErr w:type="gramStart"/>
+      <w:r>
+        <w:t>updates</w:t>
+      </w:r>
+      <w:proofErr w:type="gramEnd"/>
     </w:p>
     <w:p>
       <w:pPr>
@@ -594,8 +826,13 @@
         </w:rPr>
         <w:t xml:space="preserve">PURE </w:t>
       </w:r>
-      <w:r>
-        <w:t xml:space="preserve">function </w:t>
+      <w:proofErr w:type="gramStart"/>
+      <w:r>
+        <w:t>function</w:t>
+      </w:r>
+      <w:proofErr w:type="gramEnd"/>
+      <w:r>
+        <w:t xml:space="preserve"> </w:t>
       </w:r>
     </w:p>
     <w:p>
@@ -617,8 +854,13 @@
         <w:t xml:space="preserve">Immutable </w:t>
       </w:r>
       <w:r>
-        <w:t>so we are using the same {…state} operator</w:t>
-      </w:r>
+        <w:t xml:space="preserve">so we are using the same {…state} </w:t>
+      </w:r>
+      <w:proofErr w:type="gramStart"/>
+      <w:r>
+        <w:t>operator</w:t>
+      </w:r>
+      <w:proofErr w:type="gramEnd"/>
     </w:p>
     <w:p>
       <w:pPr>
@@ -654,8 +896,279 @@
         <w:t xml:space="preserve"> to trigger a state update</w:t>
       </w:r>
       <w:r>
-        <w:t xml:space="preserve"> instead of setState</w:t>
-      </w:r>
+        <w:t xml:space="preserve"> instead of </w:t>
+      </w:r>
+      <w:proofErr w:type="spellStart"/>
+      <w:proofErr w:type="gramStart"/>
+      <w:r>
+        <w:t>setState</w:t>
+      </w:r>
+      <w:proofErr w:type="spellEnd"/>
+      <w:proofErr w:type="gramEnd"/>
+    </w:p>
+    <w:p/>
+    <w:p>
+      <w:pPr>
+        <w:pStyle w:val="Heading1"/>
+      </w:pPr>
+      <w:r>
+        <w:t>Fake API with a Fake Server</w:t>
+      </w:r>
+    </w:p>
+    <w:p>
+      <w:pPr>
+        <w:pStyle w:val="ListParagraph"/>
+        <w:numPr>
+          <w:ilvl w:val="0"/>
+          <w:numId w:val="1"/>
+        </w:numPr>
+      </w:pPr>
+      <w:r>
+        <w:t xml:space="preserve">Install the </w:t>
+      </w:r>
+      <w:proofErr w:type="spellStart"/>
+      <w:r>
+        <w:t>json</w:t>
+      </w:r>
+      <w:proofErr w:type="spellEnd"/>
+      <w:r>
+        <w:t>-</w:t>
+      </w:r>
+      <w:proofErr w:type="gramStart"/>
+      <w:r>
+        <w:t>server</w:t>
+      </w:r>
+      <w:proofErr w:type="gramEnd"/>
+    </w:p>
+    <w:p>
+      <w:pPr>
+        <w:pStyle w:val="ListParagraph"/>
+        <w:numPr>
+          <w:ilvl w:val="0"/>
+          <w:numId w:val="1"/>
+        </w:numPr>
+      </w:pPr>
+      <w:r>
+        <w:t xml:space="preserve">Run it with </w:t>
+      </w:r>
+    </w:p>
+    <w:p>
+      <w:pPr>
+        <w:pStyle w:val="ListParagraph"/>
+        <w:numPr>
+          <w:ilvl w:val="1"/>
+          <w:numId w:val="1"/>
+        </w:numPr>
+      </w:pPr>
+      <w:r>
+        <w:t xml:space="preserve">Globally – </w:t>
+      </w:r>
+      <w:proofErr w:type="spellStart"/>
+      <w:r>
+        <w:t>json</w:t>
+      </w:r>
+      <w:proofErr w:type="spellEnd"/>
+      <w:r>
+        <w:t>-server –watch ‘file’</w:t>
+      </w:r>
+    </w:p>
+    <w:p>
+      <w:pPr>
+        <w:pStyle w:val="ListParagraph"/>
+        <w:numPr>
+          <w:ilvl w:val="1"/>
+          <w:numId w:val="1"/>
+        </w:numPr>
+      </w:pPr>
+      <w:r>
+        <w:t xml:space="preserve">Project only – </w:t>
+      </w:r>
+      <w:proofErr w:type="spellStart"/>
+      <w:r>
+        <w:t>npx</w:t>
+      </w:r>
+      <w:proofErr w:type="spellEnd"/>
+      <w:r>
+        <w:t xml:space="preserve"> </w:t>
+      </w:r>
+      <w:proofErr w:type="spellStart"/>
+      <w:r>
+        <w:t>json</w:t>
+      </w:r>
+      <w:proofErr w:type="spellEnd"/>
+      <w:r>
+        <w:t>-server – -watch ‘file’</w:t>
+      </w:r>
+    </w:p>
+    <w:p>
+      <w:pPr>
+        <w:pStyle w:val="ListParagraph"/>
+        <w:numPr>
+          <w:ilvl w:val="0"/>
+          <w:numId w:val="1"/>
+        </w:numPr>
+      </w:pPr>
+      <w:r>
+        <w:t xml:space="preserve">Add the following script to the </w:t>
+      </w:r>
+      <w:proofErr w:type="gramStart"/>
+      <w:r>
+        <w:t>package,.</w:t>
+      </w:r>
+      <w:proofErr w:type="spellStart"/>
+      <w:proofErr w:type="gramEnd"/>
+      <w:r>
+        <w:t>json</w:t>
+      </w:r>
+      <w:proofErr w:type="spellEnd"/>
+    </w:p>
+    <w:p>
+      <w:pPr>
+        <w:pStyle w:val="ListParagraph"/>
+        <w:numPr>
+          <w:ilvl w:val="0"/>
+          <w:numId w:val="1"/>
+        </w:numPr>
+        <w:shd w:val="clear" w:color="auto" w:fill="282C34"/>
+        <w:spacing w:after="0" w:line="285" w:lineRule="atLeast"/>
+        <w:rPr>
+          <w:rFonts w:ascii="Consolas" w:eastAsia="Times New Roman" w:hAnsi="Consolas" w:cs="Times New Roman"/>
+          <w:color w:val="BBBBBB"/>
+          <w:kern w:val="0"/>
+          <w:sz w:val="21"/>
+          <w:szCs w:val="21"/>
+          <w14:ligatures w14:val="none"/>
+        </w:rPr>
+      </w:pPr>
+      <w:r>
+        <w:rPr>
+          <w:rFonts w:ascii="Consolas" w:eastAsia="Times New Roman" w:hAnsi="Consolas" w:cs="Times New Roman"/>
+          <w:color w:val="BBBBBB"/>
+          <w:kern w:val="0"/>
+          <w:sz w:val="21"/>
+          <w:szCs w:val="21"/>
+          <w14:ligatures w14:val="none"/>
+        </w:rPr>
+        <w:t> </w:t>
+      </w:r>
+      <w:r>
+        <w:rPr>
+          <w:rFonts w:ascii="Consolas" w:eastAsia="Times New Roman" w:hAnsi="Consolas" w:cs="Times New Roman"/>
+          <w:color w:val="56B6C2"/>
+          <w:kern w:val="0"/>
+          <w:sz w:val="21"/>
+          <w:szCs w:val="21"/>
+          <w14:ligatures w14:val="none"/>
+        </w:rPr>
+        <w:t>"server"</w:t>
+      </w:r>
+      <w:r>
+        <w:rPr>
+          <w:rFonts w:ascii="Consolas" w:eastAsia="Times New Roman" w:hAnsi="Consolas" w:cs="Times New Roman"/>
+          <w:color w:val="ABB2BF"/>
+          <w:kern w:val="0"/>
+          <w:sz w:val="21"/>
+          <w:szCs w:val="21"/>
+          <w14:ligatures w14:val="none"/>
+        </w:rPr>
+        <w:t>:</w:t>
+      </w:r>
+      <w:r>
+        <w:rPr>
+          <w:rFonts w:ascii="Consolas" w:eastAsia="Times New Roman" w:hAnsi="Consolas" w:cs="Times New Roman"/>
+          <w:color w:val="BBBBBB"/>
+          <w:kern w:val="0"/>
+          <w:sz w:val="21"/>
+          <w:szCs w:val="21"/>
+          <w14:ligatures w14:val="none"/>
+        </w:rPr>
+        <w:t xml:space="preserve"> </w:t>
+      </w:r>
+      <w:r>
+        <w:rPr>
+          <w:rFonts w:ascii="Consolas" w:eastAsia="Times New Roman" w:hAnsi="Consolas" w:cs="Times New Roman"/>
+          <w:color w:val="E5C07B"/>
+          <w:kern w:val="0"/>
+          <w:sz w:val="21"/>
+          <w:szCs w:val="21"/>
+          <w14:ligatures w14:val="none"/>
+        </w:rPr>
+        <w:t>"</w:t>
+      </w:r>
+      <w:proofErr w:type="spellStart"/>
+      <w:r>
+        <w:rPr>
+          <w:rFonts w:ascii="Consolas" w:eastAsia="Times New Roman" w:hAnsi="Consolas" w:cs="Times New Roman"/>
+          <w:color w:val="E5C07B"/>
+          <w:kern w:val="0"/>
+          <w:sz w:val="21"/>
+          <w:szCs w:val="21"/>
+          <w14:ligatures w14:val="none"/>
+        </w:rPr>
+        <w:t>json</w:t>
+      </w:r>
+      <w:proofErr w:type="spellEnd"/>
+      <w:r>
+        <w:rPr>
+          <w:rFonts w:ascii="Consolas" w:eastAsia="Times New Roman" w:hAnsi="Consolas" w:cs="Times New Roman"/>
+          <w:color w:val="E5C07B"/>
+          <w:kern w:val="0"/>
+          <w:sz w:val="21"/>
+          <w:szCs w:val="21"/>
+          <w14:ligatures w14:val="none"/>
+        </w:rPr>
+        <w:t>-server --watch public/</w:t>
+      </w:r>
+      <w:proofErr w:type="spellStart"/>
+      <w:r>
+        <w:rPr>
+          <w:rFonts w:ascii="Consolas" w:eastAsia="Times New Roman" w:hAnsi="Consolas" w:cs="Times New Roman"/>
+          <w:color w:val="E5C07B"/>
+          <w:kern w:val="0"/>
+          <w:sz w:val="21"/>
+          <w:szCs w:val="21"/>
+          <w14:ligatures w14:val="none"/>
+        </w:rPr>
+        <w:t>questions.json</w:t>
+      </w:r>
+      <w:proofErr w:type="spellEnd"/>
+      <w:r>
+        <w:rPr>
+          <w:rFonts w:ascii="Consolas" w:eastAsia="Times New Roman" w:hAnsi="Consolas" w:cs="Times New Roman"/>
+          <w:color w:val="E5C07B"/>
+          <w:kern w:val="0"/>
+          <w:sz w:val="21"/>
+          <w:szCs w:val="21"/>
+          <w14:ligatures w14:val="none"/>
+        </w:rPr>
+        <w:t>"</w:t>
+      </w:r>
+    </w:p>
+    <w:p>
+      <w:pPr>
+        <w:pStyle w:val="ListParagraph"/>
+        <w:numPr>
+          <w:ilvl w:val="1"/>
+          <w:numId w:val="1"/>
+        </w:numPr>
+      </w:pPr>
+      <w:r>
+        <w:t xml:space="preserve">We can run it before we start the </w:t>
+      </w:r>
+      <w:proofErr w:type="gramStart"/>
+      <w:r>
+        <w:t>application</w:t>
+      </w:r>
+      <w:proofErr w:type="gramEnd"/>
+    </w:p>
+    <w:p>
+      <w:pPr>
+        <w:pStyle w:val="ListParagraph"/>
+        <w:numPr>
+          <w:ilvl w:val="1"/>
+          <w:numId w:val="1"/>
+        </w:numPr>
+      </w:pPr>
     </w:p>
     <w:sectPr>
       <w:pgSz w:w="12240" w:h="15840"/>
@@ -1480,6 +1993,7 @@
   <w:style w:type="character" w:default="1" w:styleId="DefaultParagraphFont">
     <w:name w:val="Default Paragraph Font"/>
     <w:uiPriority w:val="1"/>
+    <w:semiHidden/>
     <w:unhideWhenUsed/>
   </w:style>
   <w:style w:type="table" w:default="1" w:styleId="TableNormal">

</xml_diff>

<commit_message>
10. useReducer - 100%
</commit_message>
<xml_diff>
--- a/10. useReducer Hook/Notes.docx
+++ b/10. useReducer Hook/Notes.docx
@@ -6,13 +6,8 @@
       <w:pPr>
         <w:pStyle w:val="Title"/>
       </w:pPr>
-      <w:proofErr w:type="spellStart"/>
-      <w:r>
-        <w:t>useReducer</w:t>
-      </w:r>
-      <w:proofErr w:type="spellEnd"/>
-      <w:r>
-        <w:t xml:space="preserve"> Hook</w:t>
+      <w:r>
+        <w:t>useReducer Hook</w:t>
       </w:r>
     </w:p>
     <w:p/>
@@ -22,15 +17,7 @@
         <w:pStyle w:val="Heading1"/>
       </w:pPr>
       <w:r>
-        <w:t xml:space="preserve">What is </w:t>
-      </w:r>
-      <w:proofErr w:type="spellStart"/>
-      <w:r>
-        <w:t>useReducer</w:t>
-      </w:r>
-      <w:proofErr w:type="spellEnd"/>
-      <w:r>
-        <w:t xml:space="preserve"> hook?</w:t>
+        <w:t>What is useReducer hook?</w:t>
       </w:r>
     </w:p>
     <w:p>
@@ -85,7 +72,6 @@
       <w:r>
         <w:t xml:space="preserve">Usually we use reducer when there is some </w:t>
       </w:r>
-      <w:proofErr w:type="gramStart"/>
       <w:r>
         <w:rPr>
           <w:b/>
@@ -94,11 +80,7 @@
         <w:t xml:space="preserve">COMPLEX </w:t>
       </w:r>
       <w:r>
-        <w:t xml:space="preserve"> state</w:t>
-      </w:r>
-      <w:proofErr w:type="gramEnd"/>
-      <w:r>
-        <w:t xml:space="preserve"> to manage</w:t>
+        <w:t xml:space="preserve"> state to manage</w:t>
       </w:r>
     </w:p>
     <w:p/>
@@ -121,26 +103,8 @@
       <w:r>
         <w:t xml:space="preserve">Const [count, dispatch] = </w:t>
       </w:r>
-      <w:proofErr w:type="spellStart"/>
-      <w:proofErr w:type="gramStart"/>
-      <w:r>
-        <w:t>useReducer</w:t>
-      </w:r>
-      <w:proofErr w:type="spellEnd"/>
-      <w:r>
-        <w:t>(</w:t>
-      </w:r>
-      <w:proofErr w:type="gramEnd"/>
-      <w:r>
-        <w:t xml:space="preserve">reducer, </w:t>
-      </w:r>
-      <w:proofErr w:type="spellStart"/>
-      <w:r>
-        <w:t>initialValue</w:t>
-      </w:r>
-      <w:proofErr w:type="spellEnd"/>
-      <w:r>
-        <w:t>)</w:t>
+      <w:r>
+        <w:t>useReducer(reducer, initialValue)</w:t>
       </w:r>
     </w:p>
     <w:p>
@@ -152,13 +116,8 @@
         </w:numPr>
       </w:pPr>
       <w:r>
-        <w:t xml:space="preserve">Count – initial </w:t>
-      </w:r>
-      <w:proofErr w:type="gramStart"/>
-      <w:r>
-        <w:t>State</w:t>
-      </w:r>
-      <w:proofErr w:type="gramEnd"/>
+        <w:t>Count – initial State</w:t>
+      </w:r>
     </w:p>
     <w:p>
       <w:pPr>
@@ -169,13 +128,8 @@
         </w:numPr>
       </w:pPr>
       <w:r>
-        <w:t xml:space="preserve">Dispatch – function to update the </w:t>
-      </w:r>
-      <w:proofErr w:type="gramStart"/>
-      <w:r>
-        <w:t>state</w:t>
-      </w:r>
-      <w:proofErr w:type="gramEnd"/>
+        <w:t>Dispatch – function to update the state</w:t>
+      </w:r>
     </w:p>
     <w:p>
       <w:pPr>
@@ -209,25 +163,15 @@
           <w:numId w:val="1"/>
         </w:numPr>
       </w:pPr>
-      <w:proofErr w:type="spellStart"/>
-      <w:r>
-        <w:t>initialValue</w:t>
-      </w:r>
-      <w:proofErr w:type="spellEnd"/>
-      <w:r>
-        <w:t xml:space="preserve"> </w:t>
+      <w:r>
+        <w:t xml:space="preserve">initialValue </w:t>
       </w:r>
       <w:r>
         <w:t>–</w:t>
       </w:r>
       <w:r>
-        <w:t xml:space="preserve"> </w:t>
-      </w:r>
-      <w:proofErr w:type="spellStart"/>
-      <w:r>
-        <w:t>initialValue</w:t>
-      </w:r>
-      <w:proofErr w:type="spellEnd"/>
+        <w:t xml:space="preserve"> initialValue</w:t>
+      </w:r>
     </w:p>
     <w:p>
       <w:pPr>
@@ -246,13 +190,8 @@
         </w:numPr>
       </w:pPr>
       <w:r>
-        <w:t xml:space="preserve">function declared outside of the </w:t>
-      </w:r>
-      <w:proofErr w:type="gramStart"/>
-      <w:r>
-        <w:t>Component</w:t>
-      </w:r>
-      <w:proofErr w:type="gramEnd"/>
+        <w:t>function declared outside of the Component</w:t>
+      </w:r>
     </w:p>
     <w:p>
       <w:pPr>
@@ -263,20 +202,7 @@
         </w:numPr>
       </w:pPr>
       <w:r>
-        <w:t xml:space="preserve">function </w:t>
-      </w:r>
-      <w:proofErr w:type="gramStart"/>
-      <w:r>
-        <w:t>reducer(</w:t>
-      </w:r>
-      <w:proofErr w:type="spellStart"/>
-      <w:proofErr w:type="gramEnd"/>
-      <w:r>
-        <w:t>currState</w:t>
-      </w:r>
-      <w:proofErr w:type="spellEnd"/>
-      <w:r>
-        <w:t>, action){</w:t>
+        <w:t>function reducer(currState, action){</w:t>
       </w:r>
     </w:p>
     <w:p>
@@ -288,21 +214,8 @@
         </w:numPr>
       </w:pPr>
       <w:r>
-        <w:t xml:space="preserve">return </w:t>
-      </w:r>
-      <w:proofErr w:type="spellStart"/>
-      <w:r>
-        <w:t>currState</w:t>
-      </w:r>
-      <w:proofErr w:type="spellEnd"/>
-      <w:r>
-        <w:t xml:space="preserve"> + </w:t>
-      </w:r>
-      <w:proofErr w:type="gramStart"/>
-      <w:r>
-        <w:t>action</w:t>
-      </w:r>
-      <w:proofErr w:type="gramEnd"/>
+        <w:t>return currState + action</w:t>
+      </w:r>
     </w:p>
     <w:p>
       <w:pPr>
@@ -325,15 +238,7 @@
         </w:numPr>
       </w:pPr>
       <w:r>
-        <w:t xml:space="preserve">takes 2 </w:t>
-      </w:r>
-      <w:proofErr w:type="gramStart"/>
-      <w:r>
-        <w:t>arguments</w:t>
-      </w:r>
-      <w:proofErr w:type="gramEnd"/>
-      <w:r>
-        <w:t xml:space="preserve"> </w:t>
+        <w:t xml:space="preserve">takes 2 arguments </w:t>
       </w:r>
     </w:p>
     <w:p>
@@ -344,11 +249,9 @@
           <w:numId w:val="1"/>
         </w:numPr>
       </w:pPr>
-      <w:proofErr w:type="spellStart"/>
       <w:r>
         <w:t>currentState</w:t>
       </w:r>
-      <w:proofErr w:type="spellEnd"/>
     </w:p>
     <w:p>
       <w:pPr>
@@ -381,13 +284,8 @@
         <w:t xml:space="preserve">ACTION </w:t>
       </w:r>
       <w:r>
-        <w:t xml:space="preserve">param will be passed as an object that has the action and the </w:t>
-      </w:r>
-      <w:proofErr w:type="gramStart"/>
-      <w:r>
-        <w:t>value</w:t>
-      </w:r>
-      <w:proofErr w:type="gramEnd"/>
+        <w:t>param will be passed as an object that has the action and the value</w:t>
+      </w:r>
     </w:p>
     <w:p>
       <w:pPr>
@@ -404,7 +302,6 @@
         </w:rPr>
         <w:t xml:space="preserve">OBJECT </w:t>
       </w:r>
-      <w:proofErr w:type="gramStart"/>
       <w:r>
         <w:rPr>
           <w:b/>
@@ -420,11 +317,7 @@
         <w:t xml:space="preserve"> </w:t>
       </w:r>
       <w:r>
-        <w:t>{</w:t>
-      </w:r>
-      <w:proofErr w:type="gramEnd"/>
-      <w:r>
-        <w:t>type: ‘’, payload:’’}</w:t>
+        <w:t>{type: ‘’, payload:’’}</w:t>
       </w:r>
     </w:p>
     <w:p>
@@ -531,37 +424,8 @@
         <w:pStyle w:val="Heading2"/>
       </w:pPr>
       <w:r>
-        <w:t xml:space="preserve">The big advanced of </w:t>
-      </w:r>
-      <w:proofErr w:type="spellStart"/>
-      <w:r>
-        <w:t>useReducer</w:t>
-      </w:r>
-      <w:proofErr w:type="spellEnd"/>
-      <w:r>
-        <w:t xml:space="preserve"> is that we are </w:t>
-      </w:r>
-      <w:proofErr w:type="spellStart"/>
-      <w:r>
-        <w:t>managinig</w:t>
-      </w:r>
-      <w:proofErr w:type="spellEnd"/>
-      <w:r>
-        <w:t xml:space="preserve"> all states inside a </w:t>
-      </w:r>
-      <w:proofErr w:type="spellStart"/>
-      <w:r>
-        <w:t>singe</w:t>
-      </w:r>
-      <w:proofErr w:type="spellEnd"/>
-      <w:r>
-        <w:t xml:space="preserve"> </w:t>
-      </w:r>
-      <w:proofErr w:type="gramStart"/>
-      <w:r>
-        <w:t>function</w:t>
-      </w:r>
-      <w:proofErr w:type="gramEnd"/>
+        <w:t>The big advanced of useReducer is that we are managinig all states inside a singe function</w:t>
+      </w:r>
     </w:p>
     <w:p>
       <w:pPr>
@@ -635,13 +499,8 @@
       </w:pPr>
       <w:r>
         <w:lastRenderedPageBreak/>
-        <w:t xml:space="preserve">Advantages of </w:t>
-      </w:r>
-      <w:proofErr w:type="spellStart"/>
-      <w:r>
-        <w:t>useReducer</w:t>
-      </w:r>
-      <w:proofErr w:type="spellEnd"/>
+        <w:t>Advantages of useReducer</w:t>
+      </w:r>
     </w:p>
     <w:p>
       <w:pPr>
@@ -664,13 +523,8 @@
         </w:numPr>
       </w:pPr>
       <w:r>
-        <w:t xml:space="preserve">Used for complex state and related pieces of </w:t>
-      </w:r>
-      <w:proofErr w:type="gramStart"/>
-      <w:r>
-        <w:t>state</w:t>
-      </w:r>
-      <w:proofErr w:type="gramEnd"/>
+        <w:t>Used for complex state and related pieces of state</w:t>
+      </w:r>
     </w:p>
     <w:p>
       <w:r>
@@ -733,13 +587,8 @@
         <w:t>SINGLE state</w:t>
       </w:r>
       <w:r>
-        <w:t xml:space="preserve"> </w:t>
-      </w:r>
-      <w:proofErr w:type="gramStart"/>
-      <w:r>
-        <w:t>object</w:t>
-      </w:r>
-      <w:proofErr w:type="gramEnd"/>
+        <w:t xml:space="preserve"> object</w:t>
+      </w:r>
     </w:p>
     <w:p>
       <w:pPr>
@@ -749,30 +598,16 @@
           <w:numId w:val="2"/>
         </w:numPr>
       </w:pPr>
-      <w:proofErr w:type="spellStart"/>
-      <w:r>
-        <w:t>useReducer</w:t>
-      </w:r>
-      <w:proofErr w:type="spellEnd"/>
-      <w:r>
-        <w:t xml:space="preserve"> uses the </w:t>
+      <w:r>
+        <w:t xml:space="preserve">useReducer uses the </w:t>
       </w:r>
       <w:r>
         <w:rPr>
           <w:b/>
           <w:bCs/>
         </w:rPr>
-        <w:t xml:space="preserve">Reducer </w:t>
-      </w:r>
-      <w:proofErr w:type="gramStart"/>
-      <w:r>
-        <w:rPr>
-          <w:b/>
-          <w:bCs/>
-        </w:rPr>
-        <w:t>function</w:t>
-      </w:r>
-      <w:proofErr w:type="gramEnd"/>
+        <w:t>Reducer function</w:t>
+      </w:r>
     </w:p>
     <w:p>
       <w:pPr>
@@ -783,13 +618,8 @@
         </w:numPr>
       </w:pPr>
       <w:r>
-        <w:t xml:space="preserve">decouples the STATE LOGIC from the </w:t>
-      </w:r>
-      <w:proofErr w:type="gramStart"/>
-      <w:r>
-        <w:t>component</w:t>
-      </w:r>
-      <w:proofErr w:type="gramEnd"/>
+        <w:t>decouples the STATE LOGIC from the component</w:t>
+      </w:r>
     </w:p>
     <w:p>
       <w:pPr>
@@ -800,13 +630,8 @@
         </w:numPr>
       </w:pPr>
       <w:r>
-        <w:t xml:space="preserve">contains all the state </w:t>
-      </w:r>
-      <w:proofErr w:type="gramStart"/>
-      <w:r>
-        <w:t>updates</w:t>
-      </w:r>
-      <w:proofErr w:type="gramEnd"/>
+        <w:t>contains all the state updates</w:t>
+      </w:r>
     </w:p>
     <w:p>
       <w:pPr>
@@ -826,13 +651,8 @@
         </w:rPr>
         <w:t xml:space="preserve">PURE </w:t>
       </w:r>
-      <w:proofErr w:type="gramStart"/>
-      <w:r>
-        <w:t>function</w:t>
-      </w:r>
-      <w:proofErr w:type="gramEnd"/>
-      <w:r>
-        <w:t xml:space="preserve"> </w:t>
+      <w:r>
+        <w:t xml:space="preserve">function </w:t>
       </w:r>
     </w:p>
     <w:p>
@@ -854,13 +674,8 @@
         <w:t xml:space="preserve">Immutable </w:t>
       </w:r>
       <w:r>
-        <w:t xml:space="preserve">so we are using the same {…state} </w:t>
-      </w:r>
-      <w:proofErr w:type="gramStart"/>
-      <w:r>
-        <w:t>operator</w:t>
-      </w:r>
-      <w:proofErr w:type="gramEnd"/>
+        <w:t>so we are using the same {…state} operator</w:t>
+      </w:r>
     </w:p>
     <w:p>
       <w:pPr>
@@ -896,15 +711,8 @@
         <w:t xml:space="preserve"> to trigger a state update</w:t>
       </w:r>
       <w:r>
-        <w:t xml:space="preserve"> instead of </w:t>
-      </w:r>
-      <w:proofErr w:type="spellStart"/>
-      <w:proofErr w:type="gramStart"/>
-      <w:r>
-        <w:t>setState</w:t>
-      </w:r>
-      <w:proofErr w:type="spellEnd"/>
-      <w:proofErr w:type="gramEnd"/>
+        <w:t xml:space="preserve"> instead of setState</w:t>
+      </w:r>
     </w:p>
     <w:p/>
     <w:p>
@@ -924,21 +732,8 @@
         </w:numPr>
       </w:pPr>
       <w:r>
-        <w:t xml:space="preserve">Install the </w:t>
-      </w:r>
-      <w:proofErr w:type="spellStart"/>
-      <w:r>
-        <w:t>json</w:t>
-      </w:r>
-      <w:proofErr w:type="spellEnd"/>
-      <w:r>
-        <w:t>-</w:t>
-      </w:r>
-      <w:proofErr w:type="gramStart"/>
-      <w:r>
-        <w:t>server</w:t>
-      </w:r>
-      <w:proofErr w:type="gramEnd"/>
+        <w:t>Install the json-server</w:t>
+      </w:r>
     </w:p>
     <w:p>
       <w:pPr>
@@ -961,15 +756,7 @@
         </w:numPr>
       </w:pPr>
       <w:r>
-        <w:t xml:space="preserve">Globally – </w:t>
-      </w:r>
-      <w:proofErr w:type="spellStart"/>
-      <w:r>
-        <w:t>json</w:t>
-      </w:r>
-      <w:proofErr w:type="spellEnd"/>
-      <w:r>
-        <w:t>-server –watch ‘file’</w:t>
+        <w:t>Globally – json-server –watch ‘file’</w:t>
       </w:r>
     </w:p>
     <w:p>
@@ -981,23 +768,7 @@
         </w:numPr>
       </w:pPr>
       <w:r>
-        <w:t xml:space="preserve">Project only – </w:t>
-      </w:r>
-      <w:proofErr w:type="spellStart"/>
-      <w:r>
-        <w:t>npx</w:t>
-      </w:r>
-      <w:proofErr w:type="spellEnd"/>
-      <w:r>
-        <w:t xml:space="preserve"> </w:t>
-      </w:r>
-      <w:proofErr w:type="spellStart"/>
-      <w:r>
-        <w:t>json</w:t>
-      </w:r>
-      <w:proofErr w:type="spellEnd"/>
-      <w:r>
-        <w:t>-server – -watch ‘file’</w:t>
+        <w:t>Project only – npx json-server – -watch ‘file’</w:t>
       </w:r>
     </w:p>
     <w:p>
@@ -1009,18 +780,8 @@
         </w:numPr>
       </w:pPr>
       <w:r>
-        <w:t xml:space="preserve">Add the following script to the </w:t>
-      </w:r>
-      <w:proofErr w:type="gramStart"/>
-      <w:r>
-        <w:t>package,.</w:t>
-      </w:r>
-      <w:proofErr w:type="spellStart"/>
-      <w:proofErr w:type="gramEnd"/>
-      <w:r>
-        <w:t>json</w:t>
-      </w:r>
-      <w:proofErr w:type="spellEnd"/>
+        <w:t>Add the following script to the package,.json</w:t>
+      </w:r>
     </w:p>
     <w:p>
       <w:pPr>
@@ -1093,55 +854,7 @@
           <w:szCs w:val="21"/>
           <w14:ligatures w14:val="none"/>
         </w:rPr>
-        <w:t>"</w:t>
-      </w:r>
-      <w:proofErr w:type="spellStart"/>
-      <w:r>
-        <w:rPr>
-          <w:rFonts w:ascii="Consolas" w:eastAsia="Times New Roman" w:hAnsi="Consolas" w:cs="Times New Roman"/>
-          <w:color w:val="E5C07B"/>
-          <w:kern w:val="0"/>
-          <w:sz w:val="21"/>
-          <w:szCs w:val="21"/>
-          <w14:ligatures w14:val="none"/>
-        </w:rPr>
-        <w:t>json</w:t>
-      </w:r>
-      <w:proofErr w:type="spellEnd"/>
-      <w:r>
-        <w:rPr>
-          <w:rFonts w:ascii="Consolas" w:eastAsia="Times New Roman" w:hAnsi="Consolas" w:cs="Times New Roman"/>
-          <w:color w:val="E5C07B"/>
-          <w:kern w:val="0"/>
-          <w:sz w:val="21"/>
-          <w:szCs w:val="21"/>
-          <w14:ligatures w14:val="none"/>
-        </w:rPr>
-        <w:t>-server --watch public/</w:t>
-      </w:r>
-      <w:proofErr w:type="spellStart"/>
-      <w:r>
-        <w:rPr>
-          <w:rFonts w:ascii="Consolas" w:eastAsia="Times New Roman" w:hAnsi="Consolas" w:cs="Times New Roman"/>
-          <w:color w:val="E5C07B"/>
-          <w:kern w:val="0"/>
-          <w:sz w:val="21"/>
-          <w:szCs w:val="21"/>
-          <w14:ligatures w14:val="none"/>
-        </w:rPr>
-        <w:t>questions.json</w:t>
-      </w:r>
-      <w:proofErr w:type="spellEnd"/>
-      <w:r>
-        <w:rPr>
-          <w:rFonts w:ascii="Consolas" w:eastAsia="Times New Roman" w:hAnsi="Consolas" w:cs="Times New Roman"/>
-          <w:color w:val="E5C07B"/>
-          <w:kern w:val="0"/>
-          <w:sz w:val="21"/>
-          <w:szCs w:val="21"/>
-          <w14:ligatures w14:val="none"/>
-        </w:rPr>
-        <w:t>"</w:t>
+        <w:t>"json-server --watch public/questions.json"</w:t>
       </w:r>
     </w:p>
     <w:p>
@@ -1153,13 +866,48 @@
         </w:numPr>
       </w:pPr>
       <w:r>
-        <w:t xml:space="preserve">We can run it before we start the </w:t>
-      </w:r>
-      <w:proofErr w:type="gramStart"/>
-      <w:r>
-        <w:t>application</w:t>
-      </w:r>
-      <w:proofErr w:type="gramEnd"/>
+        <w:t>We can run it before we start the application</w:t>
+      </w:r>
+    </w:p>
+    <w:p>
+      <w:r>
+        <w:br/>
+      </w:r>
+    </w:p>
+    <w:p>
+      <w:r>
+        <w:br w:type="page"/>
+      </w:r>
+    </w:p>
+    <w:p>
+      <w:pPr>
+        <w:pStyle w:val="Heading1"/>
+      </w:pPr>
+      <w:r>
+        <w:lastRenderedPageBreak/>
+        <w:t>useState vs useReducer</w:t>
+      </w:r>
+    </w:p>
+    <w:p/>
+    <w:p>
+      <w:pPr>
+        <w:pStyle w:val="Heading2"/>
+      </w:pPr>
+      <w:r>
+        <w:t>useState</w:t>
+      </w:r>
+    </w:p>
+    <w:p>
+      <w:pPr>
+        <w:pStyle w:val="ListParagraph"/>
+        <w:numPr>
+          <w:ilvl w:val="0"/>
+          <w:numId w:val="1"/>
+        </w:numPr>
+      </w:pPr>
+      <w:r>
+        <w:t>Ideal for single pieces of states that are independent of each other</w:t>
+      </w:r>
     </w:p>
     <w:p>
       <w:pPr>
@@ -1169,6 +917,138 @@
           <w:numId w:val="1"/>
         </w:numPr>
       </w:pPr>
+      <w:r>
+        <w:t>Numbers, strings, arrays, objects</w:t>
+      </w:r>
+    </w:p>
+    <w:p>
+      <w:pPr>
+        <w:pStyle w:val="ListParagraph"/>
+        <w:numPr>
+          <w:ilvl w:val="0"/>
+          <w:numId w:val="1"/>
+        </w:numPr>
+      </w:pPr>
+      <w:r>
+        <w:t>Logic to update the state is in Event Handlers or Effects</w:t>
+      </w:r>
+    </w:p>
+    <w:p>
+      <w:pPr>
+        <w:pStyle w:val="ListParagraph"/>
+        <w:numPr>
+          <w:ilvl w:val="1"/>
+          <w:numId w:val="1"/>
+        </w:numPr>
+      </w:pPr>
+      <w:r>
+        <w:t>Spread all over one or multiple components</w:t>
+      </w:r>
+    </w:p>
+    <w:p>
+      <w:pPr>
+        <w:pStyle w:val="Heading2"/>
+      </w:pPr>
+      <w:r>
+        <w:t>useReducer</w:t>
+      </w:r>
+    </w:p>
+    <w:p>
+      <w:pPr>
+        <w:pStyle w:val="ListParagraph"/>
+        <w:numPr>
+          <w:ilvl w:val="0"/>
+          <w:numId w:val="1"/>
+        </w:numPr>
+      </w:pPr>
+      <w:r>
+        <w:t>Ideal when we have multiple states that are related to each other and complex states</w:t>
+      </w:r>
+    </w:p>
+    <w:p>
+      <w:pPr>
+        <w:pStyle w:val="ListParagraph"/>
+        <w:numPr>
+          <w:ilvl w:val="1"/>
+          <w:numId w:val="1"/>
+        </w:numPr>
+      </w:pPr>
+      <w:r>
+        <w:t>Objects with many values and nested arrays</w:t>
+      </w:r>
+    </w:p>
+    <w:p>
+      <w:pPr>
+        <w:pStyle w:val="ListParagraph"/>
+        <w:numPr>
+          <w:ilvl w:val="0"/>
+          <w:numId w:val="1"/>
+        </w:numPr>
+      </w:pPr>
+      <w:r>
+        <w:t>Logic is centralized into the reducer function and decoupled from the components</w:t>
+      </w:r>
+    </w:p>
+    <w:p>
+      <w:pPr>
+        <w:pStyle w:val="ListParagraph"/>
+        <w:numPr>
+          <w:ilvl w:val="0"/>
+          <w:numId w:val="1"/>
+        </w:numPr>
+      </w:pPr>
+      <w:r>
+        <w:t>State is updated using the dispatcher to dispatch actions</w:t>
+      </w:r>
+    </w:p>
+    <w:p/>
+    <w:p>
+      <w:r>
+        <w:drawing>
+          <wp:inline distT="0" distB="0" distL="0" distR="0" wp14:anchorId="04C7A984" wp14:editId="2EEAB189">
+            <wp:extent cx="5943600" cy="2818130"/>
+            <wp:effectExtent l="0" t="0" r="0" b="1270"/>
+            <wp:docPr id="1922722031" name="Picture 1" descr="A diagram of a flowchart&#10;&#10;Description automatically generated"/>
+            <wp:cNvGraphicFramePr>
+              <a:graphicFrameLocks xmlns:a="http://schemas.openxmlformats.org/drawingml/2006/main" noChangeAspect="1"/>
+            </wp:cNvGraphicFramePr>
+            <a:graphic xmlns:a="http://schemas.openxmlformats.org/drawingml/2006/main">
+              <a:graphicData uri="http://schemas.openxmlformats.org/drawingml/2006/picture">
+                <pic:pic xmlns:pic="http://schemas.openxmlformats.org/drawingml/2006/picture">
+                  <pic:nvPicPr>
+                    <pic:cNvPr id="1922722031" name="Picture 1" descr="A diagram of a flowchart&#10;&#10;Description automatically generated"/>
+                    <pic:cNvPicPr/>
+                  </pic:nvPicPr>
+                  <pic:blipFill>
+                    <a:blip r:embed="rId9"/>
+                    <a:stretch>
+                      <a:fillRect/>
+                    </a:stretch>
+                  </pic:blipFill>
+                  <pic:spPr>
+                    <a:xfrm>
+                      <a:off x="0" y="0"/>
+                      <a:ext cx="5943600" cy="2818130"/>
+                    </a:xfrm>
+                    <a:prstGeom prst="rect">
+                      <a:avLst/>
+                    </a:prstGeom>
+                  </pic:spPr>
+                </pic:pic>
+              </a:graphicData>
+            </a:graphic>
+          </wp:inline>
+        </w:drawing>
+      </w:r>
+    </w:p>
+    <w:p/>
+    <w:p>
+      <w:pPr>
+        <w:pStyle w:val="Heading1"/>
+      </w:pPr>
+      <w:r>
+        <w:t>useState should be top choice for State but useReducer must be used when the state is complex</w:t>
+      </w:r>
     </w:p>
     <w:sectPr>
       <w:pgSz w:w="12240" w:h="15840"/>
@@ -1383,11 +1263,103 @@
       </w:pPr>
     </w:lvl>
   </w:abstractNum>
+  <w:abstractNum w:abstractNumId="2" w15:restartNumberingAfterBreak="0">
+    <w:nsid w:val="09023448"/>
+    <w:multiLevelType w:val="hybridMultilevel"/>
+    <w:tmpl w:val="B2FC04B6"/>
+    <w:lvl w:ilvl="0" w:tplc="0409000F">
+      <w:start w:val="1"/>
+      <w:numFmt w:val="decimal"/>
+      <w:lvlText w:val="%1."/>
+      <w:lvlJc w:val="left"/>
+      <w:pPr>
+        <w:ind w:left="720" w:hanging="360"/>
+      </w:pPr>
+      <w:rPr>
+        <w:rFonts w:hint="default"/>
+      </w:rPr>
+    </w:lvl>
+    <w:lvl w:ilvl="1" w:tplc="04090019" w:tentative="1">
+      <w:start w:val="1"/>
+      <w:numFmt w:val="lowerLetter"/>
+      <w:lvlText w:val="%2."/>
+      <w:lvlJc w:val="left"/>
+      <w:pPr>
+        <w:ind w:left="1440" w:hanging="360"/>
+      </w:pPr>
+    </w:lvl>
+    <w:lvl w:ilvl="2" w:tplc="0409001B" w:tentative="1">
+      <w:start w:val="1"/>
+      <w:numFmt w:val="lowerRoman"/>
+      <w:lvlText w:val="%3."/>
+      <w:lvlJc w:val="right"/>
+      <w:pPr>
+        <w:ind w:left="2160" w:hanging="180"/>
+      </w:pPr>
+    </w:lvl>
+    <w:lvl w:ilvl="3" w:tplc="0409000F" w:tentative="1">
+      <w:start w:val="1"/>
+      <w:numFmt w:val="decimal"/>
+      <w:lvlText w:val="%4."/>
+      <w:lvlJc w:val="left"/>
+      <w:pPr>
+        <w:ind w:left="2880" w:hanging="360"/>
+      </w:pPr>
+    </w:lvl>
+    <w:lvl w:ilvl="4" w:tplc="04090019" w:tentative="1">
+      <w:start w:val="1"/>
+      <w:numFmt w:val="lowerLetter"/>
+      <w:lvlText w:val="%5."/>
+      <w:lvlJc w:val="left"/>
+      <w:pPr>
+        <w:ind w:left="3600" w:hanging="360"/>
+      </w:pPr>
+    </w:lvl>
+    <w:lvl w:ilvl="5" w:tplc="0409001B" w:tentative="1">
+      <w:start w:val="1"/>
+      <w:numFmt w:val="lowerRoman"/>
+      <w:lvlText w:val="%6."/>
+      <w:lvlJc w:val="right"/>
+      <w:pPr>
+        <w:ind w:left="4320" w:hanging="180"/>
+      </w:pPr>
+    </w:lvl>
+    <w:lvl w:ilvl="6" w:tplc="0409000F" w:tentative="1">
+      <w:start w:val="1"/>
+      <w:numFmt w:val="decimal"/>
+      <w:lvlText w:val="%7."/>
+      <w:lvlJc w:val="left"/>
+      <w:pPr>
+        <w:ind w:left="5040" w:hanging="360"/>
+      </w:pPr>
+    </w:lvl>
+    <w:lvl w:ilvl="7" w:tplc="04090019" w:tentative="1">
+      <w:start w:val="1"/>
+      <w:numFmt w:val="lowerLetter"/>
+      <w:lvlText w:val="%8."/>
+      <w:lvlJc w:val="left"/>
+      <w:pPr>
+        <w:ind w:left="5760" w:hanging="360"/>
+      </w:pPr>
+    </w:lvl>
+    <w:lvl w:ilvl="8" w:tplc="0409001B" w:tentative="1">
+      <w:start w:val="1"/>
+      <w:numFmt w:val="lowerRoman"/>
+      <w:lvlText w:val="%9."/>
+      <w:lvlJc w:val="right"/>
+      <w:pPr>
+        <w:ind w:left="6480" w:hanging="180"/>
+      </w:pPr>
+    </w:lvl>
+  </w:abstractNum>
   <w:num w:numId="1" w16cid:durableId="1728339062">
     <w:abstractNumId w:val="0"/>
   </w:num>
   <w:num w:numId="2" w16cid:durableId="700983787">
     <w:abstractNumId w:val="1"/>
+  </w:num>
+  <w:num w:numId="3" w16cid:durableId="749422875">
+    <w:abstractNumId w:val="2"/>
   </w:num>
 </w:numbering>
 </file>

</xml_diff>